<commit_message>
przed Wysłaniem pierwszej wersji
</commit_message>
<xml_diff>
--- a/Matuszelanski_dataset_description.docx
+++ b/Matuszelanski_dataset_description.docx
@@ -2256,16 +2256,6 @@
                 <w:lang w:val="pl-PL" w:eastAsia="pl-PL"/>
               </w:rPr>
             </w:pPr>
-            <w:r>
-              <w:rPr>
-                <w:rFonts w:ascii="Calibri" w:eastAsia="Times New Roman" w:hAnsi="Calibri" w:cs="Calibri"/>
-                <w:color w:val="000000"/>
-                <w:sz w:val="22"/>
-                <w:szCs w:val="22"/>
-                <w:lang w:val="pl-PL" w:eastAsia="pl-PL"/>
-              </w:rPr>
-              <w:t xml:space="preserve">Total </w:t>
-            </w:r>
             <w:proofErr w:type="spellStart"/>
             <w:r>
               <w:rPr>
@@ -2275,7 +2265,19 @@
                 <w:szCs w:val="22"/>
                 <w:lang w:val="pl-PL" w:eastAsia="pl-PL"/>
               </w:rPr>
-              <w:t>roads</w:t>
+              <w:t>R</w:t>
+            </w:r>
+            <w:bookmarkStart w:id="0" w:name="_GoBack"/>
+            <w:bookmarkEnd w:id="0"/>
+            <w:r>
+              <w:rPr>
+                <w:rFonts w:ascii="Calibri" w:eastAsia="Times New Roman" w:hAnsi="Calibri" w:cs="Calibri"/>
+                <w:color w:val="000000"/>
+                <w:sz w:val="22"/>
+                <w:szCs w:val="22"/>
+                <w:lang w:val="pl-PL" w:eastAsia="pl-PL"/>
+              </w:rPr>
+              <w:t>oads</w:t>
             </w:r>
             <w:proofErr w:type="spellEnd"/>
             <w:r>
@@ -2602,8 +2604,6 @@
         </w:rPr>
         <w:t>Table 1- basic descriptive statistics of used variables</w:t>
       </w:r>
-      <w:bookmarkStart w:id="0" w:name="_GoBack"/>
-      <w:bookmarkEnd w:id="0"/>
     </w:p>
     <w:sectPr>
       <w:pgSz w:w="12240" w:h="15840"/>

</xml_diff>